<commit_message>
-packages rename -minor fixes -hour of work
</commit_message>
<xml_diff>
--- a/MeteoCalendarium/Deliveries/Know Bugs.docx
+++ b/MeteoCalendarium/Deliveries/Know Bugs.docx
@@ -625,17 +625,6 @@
         </w:rPr>
         <w:t xml:space="preserve"> optimized for low resolution</w:t>
       </w:r>
-    </w:p>
-    <w:p>
-      <w:pPr>
-        <w:ind w:left="360"/>
-        <w:rPr>
-          <w:rFonts w:ascii="Shonar Bangla" w:hAnsi="Shonar Bangla" w:cs="Shonar Bangla"/>
-          <w:sz w:val="32"/>
-          <w:szCs w:val="32"/>
-          <w:lang w:val="en-GB"/>
-        </w:rPr>
-      </w:pPr>
       <w:bookmarkStart w:id="0" w:name="_GoBack"/>
       <w:bookmarkEnd w:id="0"/>
     </w:p>
@@ -1599,7 +1588,7 @@
 </file>
 
 <file path=customXml/itemProps1.xml><?xml version="1.0" encoding="utf-8"?>
-<ds:datastoreItem xmlns:ds="http://schemas.openxmlformats.org/officeDocument/2006/customXml" ds:itemID="{518CD5A6-411E-48ED-8695-CCD47158FFB1}">
+<ds:datastoreItem xmlns:ds="http://schemas.openxmlformats.org/officeDocument/2006/customXml" ds:itemID="{272A3735-B509-496A-A7A4-A94F85C9C4E9}">
   <ds:schemaRefs>
     <ds:schemaRef ds:uri="http://schemas.openxmlformats.org/officeDocument/2006/bibliography"/>
   </ds:schemaRefs>

</xml_diff>